<commit_message>
Unfixed Basic Theory. The algorithm does not exist yet.
</commit_message>
<xml_diff>
--- a/Report.docx
+++ b/Report.docx
@@ -3285,20 +3285,29 @@
       </w:r>
     </w:p>
     <w:p>
-      <w:r>
+      <w:pPr>
         <w:rPr>
           <w:rStyle w:val="keyword"/>
           <w:rFonts w:eastAsiaTheme="minorEastAsia"/>
         </w:rPr>
-        <w:tab/>
-      </w:r>
-      <w:r>
+      </w:pPr>
+    </w:p>
+    <w:p>
+      <w:pPr>
         <w:rPr>
           <w:rStyle w:val="keyword"/>
           <w:rFonts w:eastAsiaTheme="minorEastAsia"/>
         </w:rPr>
-        <w:tab/>
-      </w:r>
+      </w:pPr>
+    </w:p>
+    <w:p>
+      <w:pPr>
+        <w:rPr>
+          <w:rFonts w:eastAsiaTheme="minorEastAsia"/>
+          <w:sz w:val="44"/>
+          <w:szCs w:val="44"/>
+        </w:rPr>
+      </w:pPr>
       <w:r>
         <w:rPr>
           <w:rStyle w:val="keyword"/>
@@ -3320,11 +3329,27 @@
         </w:rPr>
         <w:tab/>
       </w:r>
+      <w:r>
+        <w:rPr>
+          <w:rStyle w:val="keyword"/>
+          <w:rFonts w:eastAsiaTheme="minorEastAsia"/>
+        </w:rPr>
+        <w:tab/>
+      </w:r>
+      <w:r>
+        <w:rPr>
+          <w:rStyle w:val="keyword"/>
+          <w:rFonts w:eastAsiaTheme="minorEastAsia"/>
+        </w:rPr>
+        <w:t xml:space="preserve">  </w:t>
+      </w:r>
+      <w:bookmarkStart w:id="3" w:name="_Hlk499244267"/>
       <m:oMath>
         <m:r>
           <w:rPr>
-            <w:rStyle w:val="keyword"/>
-            <w:rFonts w:ascii="Cambria Math" w:eastAsiaTheme="minorEastAsia" w:hAnsi="Cambria Math"/>
+            <w:rFonts w:ascii="Cambria Math" w:hAnsi="Cambria Math"/>
+            <w:sz w:val="44"/>
+            <w:szCs w:val="44"/>
           </w:rPr>
           <m:t>V=</m:t>
         </m:r>
@@ -3334,6 +3359,8 @@
               <w:rPr>
                 <w:rFonts w:ascii="Cambria Math" w:hAnsi="Cambria Math"/>
                 <w:i/>
+                <w:sz w:val="44"/>
+                <w:szCs w:val="44"/>
               </w:rPr>
             </m:ctrlPr>
           </m:funcPr>
@@ -3344,6 +3371,8 @@
                   <w:rPr>
                     <w:rFonts w:ascii="Cambria Math" w:hAnsi="Cambria Math"/>
                     <w:i/>
+                    <w:sz w:val="44"/>
+                    <w:szCs w:val="44"/>
                   </w:rPr>
                 </m:ctrlPr>
               </m:limLowPr>
@@ -3354,53 +3383,1031 @@
                   </m:rPr>
                   <w:rPr>
                     <w:rFonts w:ascii="Cambria Math" w:hAnsi="Cambria Math"/>
+                    <w:sz w:val="44"/>
+                    <w:szCs w:val="44"/>
                   </w:rPr>
                   <m:t>lim</m:t>
                 </m:r>
-                <m:ctrlPr>
-                  <w:rPr>
-                    <w:rFonts w:ascii="Cambria Math" w:hAnsi="Cambria Math"/>
-                  </w:rPr>
-                </m:ctrlPr>
               </m:e>
               <m:lim>
                 <m:r>
                   <w:rPr>
                     <w:rStyle w:val="sectiontext"/>
                     <w:rFonts w:ascii="Cambria Math" w:hAnsi="Cambria Math" w:cstheme="minorHAnsi"/>
+                    <w:sz w:val="44"/>
+                    <w:szCs w:val="44"/>
                   </w:rPr>
                   <m:t>Δt</m:t>
                 </m:r>
                 <m:r>
                   <w:rPr>
                     <w:rFonts w:ascii="Cambria Math" w:hAnsi="Cambria Math"/>
+                    <w:sz w:val="44"/>
+                    <w:szCs w:val="44"/>
                   </w:rPr>
-                  <m:t>→</m:t>
+                  <m:t>→0</m:t>
+                </m:r>
+              </m:lim>
+            </m:limLow>
+          </m:fName>
+          <m:e>
+            <m:f>
+              <m:fPr>
+                <m:ctrlPr>
+                  <w:rPr>
+                    <w:rFonts w:ascii="Cambria Math" w:hAnsi="Cambria Math"/>
+                    <w:i/>
+                    <w:sz w:val="44"/>
+                    <w:szCs w:val="44"/>
+                  </w:rPr>
+                </m:ctrlPr>
+              </m:fPr>
+              <m:num>
+                <m:r>
+                  <m:rPr>
+                    <m:sty m:val="p"/>
+                  </m:rPr>
+                  <w:rPr>
+                    <w:rFonts w:ascii="Cambria Math" w:hAnsi="Cambria Math"/>
+                    <w:sz w:val="44"/>
+                    <w:szCs w:val="44"/>
+                  </w:rPr>
+                  <m:t>Δ</m:t>
                 </m:r>
                 <m:r>
                   <w:rPr>
                     <w:rFonts w:ascii="Cambria Math" w:hAnsi="Cambria Math"/>
+                    <w:sz w:val="44"/>
+                    <w:szCs w:val="44"/>
                   </w:rPr>
-                  <m:t>0</m:t>
+                  <m:t>y</m:t>
                 </m:r>
-                <m:ctrlPr>
+              </m:num>
+              <m:den>
+                <m:r>
+                  <m:rPr>
+                    <m:sty m:val="p"/>
+                  </m:rPr>
                   <w:rPr>
                     <w:rFonts w:ascii="Cambria Math" w:hAnsi="Cambria Math"/>
+                    <w:sz w:val="44"/>
+                    <w:szCs w:val="44"/>
                   </w:rPr>
-                </m:ctrlPr>
-              </m:lim>
-            </m:limLow>
-          </m:fName>
-          <m:e/>
+                  <m:t>Δ</m:t>
+                </m:r>
+                <m:r>
+                  <w:rPr>
+                    <w:rFonts w:ascii="Cambria Math" w:hAnsi="Cambria Math"/>
+                    <w:sz w:val="44"/>
+                    <w:szCs w:val="44"/>
+                  </w:rPr>
+                  <m:t>x</m:t>
+                </m:r>
+              </m:den>
+            </m:f>
+          </m:e>
         </m:func>
         <m:r>
           <w:rPr>
             <w:rFonts w:ascii="Cambria Math" w:hAnsi="Cambria Math"/>
+            <w:sz w:val="44"/>
+            <w:szCs w:val="44"/>
           </w:rPr>
-          <m:t>=e</m:t>
+          <m:t>=</m:t>
+        </m:r>
+        <m:f>
+          <m:fPr>
+            <m:ctrlPr>
+              <w:rPr>
+                <w:rFonts w:ascii="Cambria Math" w:hAnsi="Cambria Math"/>
+                <w:i/>
+                <w:sz w:val="44"/>
+                <w:szCs w:val="44"/>
+              </w:rPr>
+            </m:ctrlPr>
+          </m:fPr>
+          <m:num>
+            <m:r>
+              <w:rPr>
+                <w:rFonts w:ascii="Cambria Math" w:hAnsi="Cambria Math"/>
+                <w:sz w:val="44"/>
+                <w:szCs w:val="44"/>
+              </w:rPr>
+              <m:t>dr</m:t>
+            </m:r>
+          </m:num>
+          <m:den>
+            <m:r>
+              <w:rPr>
+                <w:rFonts w:ascii="Cambria Math" w:hAnsi="Cambria Math"/>
+                <w:sz w:val="44"/>
+                <w:szCs w:val="44"/>
+              </w:rPr>
+              <m:t>dt</m:t>
+            </m:r>
+          </m:den>
+        </m:f>
+      </m:oMath>
+      <w:bookmarkEnd w:id="3"/>
+    </w:p>
+    <w:p/>
+    <w:p>
+      <w:pPr>
+        <w:pStyle w:val="Heading1"/>
+        <w:rPr>
+          <w:color w:val="auto"/>
+          <w:sz w:val="26"/>
+          <w:szCs w:val="26"/>
+        </w:rPr>
+      </w:pPr>
+      <w:bookmarkStart w:id="4" w:name="_Hlk499244301"/>
+      <w:r>
+        <w:rPr>
+          <w:color w:val="auto"/>
+          <w:sz w:val="26"/>
+          <w:szCs w:val="26"/>
+        </w:rPr>
+        <w:lastRenderedPageBreak/>
+        <w:t xml:space="preserve">2.3 </w:t>
+      </w:r>
+      <w:hyperlink r:id="rId10" w:history="1">
+        <w:r>
+          <w:rPr>
+            <w:color w:val="auto"/>
+            <w:sz w:val="26"/>
+            <w:szCs w:val="26"/>
+          </w:rPr>
+          <w:t>Acceleration</w:t>
+        </w:r>
+      </w:hyperlink>
+    </w:p>
+    <w:p>
+      <w:pPr>
+        <w:rPr>
+          <w:rStyle w:val="sectiontext"/>
+        </w:rPr>
+      </w:pPr>
+      <w:r>
+        <w:tab/>
+      </w:r>
+      <w:r>
+        <w:rPr>
+          <w:rStyle w:val="boldred"/>
+        </w:rPr>
+        <w:t>Acceleration</w:t>
+      </w:r>
+      <w:r>
+        <w:rPr>
+          <w:rStyle w:val="sectiontext"/>
+        </w:rPr>
+        <w:t xml:space="preserve"> is a </w:t>
+      </w:r>
+      <w:hyperlink r:id="rId11" w:history="1">
+        <w:r>
+          <w:rPr>
+            <w:rStyle w:val="Hyperlink"/>
+            <w:color w:val="auto"/>
+            <w:u w:val="none"/>
+          </w:rPr>
+          <w:t>vector quantity</w:t>
+        </w:r>
+      </w:hyperlink>
+      <w:r>
+        <w:rPr>
+          <w:rStyle w:val="sectiontext"/>
+        </w:rPr>
+        <w:t xml:space="preserve"> that is defined as the rate at which an object changes its </w:t>
+      </w:r>
+      <w:hyperlink r:id="rId12" w:history="1">
+        <w:r>
+          <w:rPr>
+            <w:rStyle w:val="Hyperlink"/>
+            <w:color w:val="auto"/>
+            <w:u w:val="none"/>
+          </w:rPr>
+          <w:t>velocity</w:t>
+        </w:r>
+      </w:hyperlink>
+      <w:r>
+        <w:rPr>
+          <w:rStyle w:val="sectiontext"/>
+        </w:rPr>
+        <w:t xml:space="preserve">. An object is accelerating if it is changing its velocity. Sometimes an accelerating object will change its velocity by the same amount each second. As mentioned in the previous paragraph, the data table above show an object changing its velocity by 10 m/s in each consecutive second. This is referred to as a </w:t>
+      </w:r>
+      <w:r>
+        <w:rPr>
+          <w:rStyle w:val="boldred"/>
+        </w:rPr>
+        <w:t>constant acceleration</w:t>
+      </w:r>
+      <w:r>
+        <w:rPr>
+          <w:rStyle w:val="sectiontext"/>
+        </w:rPr>
+        <w:t xml:space="preserve"> since the velocity is changing by a constant amount each second. This is referred to as a </w:t>
+      </w:r>
+      <w:r>
+        <w:rPr>
+          <w:rStyle w:val="boldred"/>
+        </w:rPr>
+        <w:t>constant acceleration</w:t>
+      </w:r>
+      <w:r>
+        <w:rPr>
+          <w:rStyle w:val="sectiontext"/>
+        </w:rPr>
+        <w:t xml:space="preserve"> since the velocity is changing by a constant amount each second. An object with a constant acceleration should not be confused with an object with a constant velocity. If an object is changing its velocity -whether by a constant amount or a varying amount - then it is an accelerating object. And an object with a constant velocity is not accelerating. The data tables below depict motions of objects with a constant acceleration and a changing acceleration. Note that each object has a changing velocity.</w:t>
+      </w:r>
+    </w:p>
+    <w:p>
+      <w:pPr>
+        <w:rPr>
+          <w:rStyle w:val="sectiontext"/>
+        </w:rPr>
+      </w:pPr>
+      <w:r>
+        <w:tab/>
+      </w:r>
+      <w:r>
+        <w:rPr>
+          <w:rStyle w:val="sectiontext"/>
+        </w:rPr>
+        <w:t>The average acceleration (</w:t>
+      </w:r>
+      <w:r>
+        <w:rPr>
+          <w:rStyle w:val="boldred"/>
+        </w:rPr>
+        <w:t>a</w:t>
+      </w:r>
+      <w:r>
+        <w:rPr>
+          <w:rStyle w:val="sectiontext"/>
+        </w:rPr>
+        <w:t>) of any object over a given interval of time (</w:t>
+      </w:r>
+      <w:r>
+        <w:rPr>
+          <w:rStyle w:val="boldred"/>
+        </w:rPr>
+        <w:t>t</w:t>
+      </w:r>
+      <w:r>
+        <w:rPr>
+          <w:rStyle w:val="sectiontext"/>
+        </w:rPr>
+        <w:t>) can be calculated using the equation:</w:t>
+      </w:r>
+    </w:p>
+    <w:p>
+      <w:pPr>
+        <w:rPr>
+          <w:rStyle w:val="sectiontext"/>
+        </w:rPr>
+      </w:pPr>
+    </w:p>
+    <w:p>
+      <w:pPr>
+        <w:rPr>
+          <w:rFonts w:eastAsiaTheme="minorEastAsia"/>
+          <w:sz w:val="40"/>
+          <w:szCs w:val="40"/>
+        </w:rPr>
+      </w:pPr>
+      <w:r>
+        <w:tab/>
+      </w:r>
+      <w:r>
+        <w:tab/>
+      </w:r>
+      <m:oMath>
+        <m:r>
+          <w:rPr>
+            <w:rFonts w:ascii="Cambria Math" w:hAnsi="Cambria Math"/>
+            <w:sz w:val="40"/>
+            <w:szCs w:val="40"/>
+          </w:rPr>
+          <m:t>Average Acceleration=</m:t>
+        </m:r>
+        <m:f>
+          <m:fPr>
+            <m:ctrlPr>
+              <w:rPr>
+                <w:rFonts w:ascii="Cambria Math" w:hAnsi="Cambria Math"/>
+                <w:i/>
+                <w:sz w:val="40"/>
+                <w:szCs w:val="40"/>
+              </w:rPr>
+            </m:ctrlPr>
+          </m:fPr>
+          <m:num>
+            <m:r>
+              <m:rPr>
+                <m:sty m:val="p"/>
+              </m:rPr>
+              <w:rPr>
+                <w:rFonts w:ascii="Cambria Math" w:hAnsi="Cambria Math"/>
+                <w:sz w:val="40"/>
+                <w:szCs w:val="40"/>
+              </w:rPr>
+              <m:t>Δ</m:t>
+            </m:r>
+            <m:r>
+              <w:rPr>
+                <w:rFonts w:ascii="Cambria Math" w:hAnsi="Cambria Math"/>
+                <w:sz w:val="40"/>
+                <w:szCs w:val="40"/>
+              </w:rPr>
+              <m:t>velocity</m:t>
+            </m:r>
+          </m:num>
+          <m:den>
+            <m:r>
+              <m:rPr>
+                <m:sty m:val="p"/>
+              </m:rPr>
+              <w:rPr>
+                <w:rFonts w:ascii="Cambria Math" w:hAnsi="Cambria Math"/>
+                <w:sz w:val="40"/>
+                <w:szCs w:val="40"/>
+              </w:rPr>
+              <m:t>time</m:t>
+            </m:r>
+          </m:den>
+        </m:f>
+        <m:r>
+          <w:rPr>
+            <w:rFonts w:ascii="Cambria Math" w:hAnsi="Cambria Math"/>
+            <w:sz w:val="40"/>
+            <w:szCs w:val="40"/>
+          </w:rPr>
+          <m:t>=</m:t>
+        </m:r>
+        <m:f>
+          <m:fPr>
+            <m:ctrlPr>
+              <w:rPr>
+                <w:rFonts w:ascii="Cambria Math" w:hAnsi="Cambria Math"/>
+                <w:i/>
+                <w:sz w:val="40"/>
+                <w:szCs w:val="40"/>
+              </w:rPr>
+            </m:ctrlPr>
+          </m:fPr>
+          <m:num>
+            <m:sSub>
+              <m:sSubPr>
+                <m:ctrlPr>
+                  <w:rPr>
+                    <w:rFonts w:ascii="Cambria Math" w:hAnsi="Cambria Math"/>
+                    <w:i/>
+                    <w:sz w:val="40"/>
+                    <w:szCs w:val="40"/>
+                  </w:rPr>
+                </m:ctrlPr>
+              </m:sSubPr>
+              <m:e>
+                <m:r>
+                  <w:rPr>
+                    <w:rFonts w:ascii="Cambria Math" w:hAnsi="Cambria Math"/>
+                    <w:sz w:val="40"/>
+                    <w:szCs w:val="40"/>
+                  </w:rPr>
+                  <m:t>V</m:t>
+                </m:r>
+              </m:e>
+              <m:sub>
+                <m:r>
+                  <w:rPr>
+                    <w:rFonts w:ascii="Cambria Math" w:hAnsi="Cambria Math"/>
+                    <w:sz w:val="40"/>
+                    <w:szCs w:val="40"/>
+                  </w:rPr>
+                  <m:t>2</m:t>
+                </m:r>
+              </m:sub>
+            </m:sSub>
+            <m:r>
+              <w:rPr>
+                <w:rFonts w:ascii="Cambria Math" w:hAnsi="Cambria Math"/>
+                <w:sz w:val="40"/>
+                <w:szCs w:val="40"/>
+              </w:rPr>
+              <m:t>-</m:t>
+            </m:r>
+            <m:sSub>
+              <m:sSubPr>
+                <m:ctrlPr>
+                  <w:rPr>
+                    <w:rFonts w:ascii="Cambria Math" w:hAnsi="Cambria Math"/>
+                    <w:i/>
+                    <w:sz w:val="40"/>
+                    <w:szCs w:val="40"/>
+                  </w:rPr>
+                </m:ctrlPr>
+              </m:sSubPr>
+              <m:e>
+                <m:r>
+                  <w:rPr>
+                    <w:rFonts w:ascii="Cambria Math" w:hAnsi="Cambria Math"/>
+                    <w:sz w:val="40"/>
+                    <w:szCs w:val="40"/>
+                  </w:rPr>
+                  <m:t>V</m:t>
+                </m:r>
+              </m:e>
+              <m:sub>
+                <m:r>
+                  <w:rPr>
+                    <w:rFonts w:ascii="Cambria Math" w:hAnsi="Cambria Math"/>
+                    <w:sz w:val="40"/>
+                    <w:szCs w:val="40"/>
+                  </w:rPr>
+                  <m:t>1</m:t>
+                </m:r>
+              </m:sub>
+            </m:sSub>
+          </m:num>
+          <m:den>
+            <m:r>
+              <w:rPr>
+                <w:rFonts w:ascii="Cambria Math" w:hAnsi="Cambria Math"/>
+                <w:sz w:val="40"/>
+                <w:szCs w:val="40"/>
+              </w:rPr>
+              <m:t>t</m:t>
+            </m:r>
+          </m:den>
+        </m:f>
+      </m:oMath>
+    </w:p>
+    <w:p>
+      <w:pPr>
+        <w:rPr>
+          <w:rStyle w:val="sectiontext"/>
+        </w:rPr>
+      </w:pPr>
+      <w:r>
+        <w:rPr>
+          <w:rStyle w:val="sectiontext"/>
+        </w:rPr>
+        <w:t xml:space="preserve">Since acceleration is a </w:t>
+      </w:r>
+      <w:hyperlink r:id="rId13" w:history="1">
+        <w:r>
+          <w:rPr>
+            <w:rStyle w:val="Hyperlink"/>
+            <w:color w:val="auto"/>
+            <w:u w:val="none"/>
+          </w:rPr>
+          <w:t>vector quantity</w:t>
+        </w:r>
+      </w:hyperlink>
+      <w:r>
+        <w:rPr>
+          <w:rStyle w:val="sectiontext"/>
+        </w:rPr>
+        <w:t>, it has a direction associated with it. The direction of the acceleration vector depends on two things:</w:t>
+      </w:r>
+    </w:p>
+    <w:p>
+      <w:pPr>
+        <w:numPr>
+          <w:ilvl w:val="0"/>
+          <w:numId w:val="11"/>
+        </w:numPr>
+        <w:spacing w:before="100" w:beforeAutospacing="1" w:after="100" w:afterAutospacing="1" w:line="240" w:lineRule="auto"/>
+        <w:rPr>
+          <w:rFonts w:eastAsia="Times New Roman" w:cstheme="minorHAnsi"/>
+          <w:sz w:val="24"/>
+          <w:szCs w:val="24"/>
+          <w:lang w:val="en-US"/>
+        </w:rPr>
+      </w:pPr>
+      <w:r>
+        <w:rPr>
+          <w:rFonts w:eastAsia="Times New Roman" w:cstheme="minorHAnsi"/>
+          <w:sz w:val="24"/>
+          <w:szCs w:val="24"/>
+          <w:lang w:val="en-US"/>
+        </w:rPr>
+        <w:t>whether the object is speeding up or slowing down</w:t>
+      </w:r>
+    </w:p>
+    <w:p>
+      <w:pPr>
+        <w:numPr>
+          <w:ilvl w:val="0"/>
+          <w:numId w:val="11"/>
+        </w:numPr>
+        <w:spacing w:before="100" w:beforeAutospacing="1" w:after="100" w:afterAutospacing="1" w:line="240" w:lineRule="auto"/>
+        <w:rPr>
+          <w:rFonts w:eastAsia="Times New Roman" w:cstheme="minorHAnsi"/>
+          <w:sz w:val="24"/>
+          <w:szCs w:val="24"/>
+          <w:lang w:val="en-US"/>
+        </w:rPr>
+      </w:pPr>
+      <w:r>
+        <w:rPr>
+          <w:rFonts w:eastAsia="Times New Roman" w:cstheme="minorHAnsi"/>
+          <w:sz w:val="24"/>
+          <w:szCs w:val="24"/>
+          <w:lang w:val="en-US"/>
+        </w:rPr>
+        <w:t>whether the object is moving in the</w:t>
+      </w:r>
+      <w:r>
+        <w:rPr>
+          <w:rFonts w:eastAsia="Times New Roman" w:cstheme="minorHAnsi"/>
+          <w:i/>
+          <w:sz w:val="24"/>
+          <w:szCs w:val="24"/>
+          <w:lang w:val="en-US"/>
+        </w:rPr>
+        <w:t xml:space="preserve"> +</w:t>
+      </w:r>
+      <w:r>
+        <w:rPr>
+          <w:rFonts w:eastAsia="Times New Roman" w:cstheme="minorHAnsi"/>
+          <w:sz w:val="24"/>
+          <w:szCs w:val="24"/>
+          <w:lang w:val="en-US"/>
+        </w:rPr>
+        <w:t xml:space="preserve"> </w:t>
+      </w:r>
+      <w:r>
+        <w:rPr>
+          <w:rFonts w:eastAsia="Times New Roman" w:cstheme="minorHAnsi"/>
+          <w:sz w:val="24"/>
+          <w:szCs w:val="24"/>
+          <w:lang w:val="en-US"/>
+        </w:rPr>
+        <w:t>or</w:t>
+      </w:r>
+      <w:r>
+        <w:rPr>
+          <w:rFonts w:eastAsia="Times New Roman" w:cstheme="minorHAnsi"/>
+          <w:i/>
+          <w:sz w:val="24"/>
+          <w:szCs w:val="24"/>
+          <w:lang w:val="en-US"/>
+        </w:rPr>
+        <w:t xml:space="preserve"> </w:t>
+      </w:r>
+      <w:r>
+        <w:rPr>
+          <w:rFonts w:eastAsia="Times New Roman" w:cstheme="minorHAnsi"/>
+          <w:sz w:val="24"/>
+          <w:szCs w:val="24"/>
+          <w:lang w:val="en-US"/>
+        </w:rPr>
+        <w:t>-</w:t>
+      </w:r>
+      <w:r>
+        <w:rPr>
+          <w:rFonts w:eastAsia="Times New Roman" w:cstheme="minorHAnsi"/>
+          <w:sz w:val="24"/>
+          <w:szCs w:val="24"/>
+          <w:lang w:val="en-US"/>
+        </w:rPr>
+        <w:t xml:space="preserve"> direction</w:t>
+      </w:r>
+    </w:p>
+    <w:p>
+      <w:pPr>
+        <w:spacing w:before="100" w:beforeAutospacing="1" w:after="100" w:afterAutospacing="1" w:line="240" w:lineRule="auto"/>
+        <w:rPr>
+          <w:rStyle w:val="sectiontext"/>
+        </w:rPr>
+      </w:pPr>
+      <w:r>
+        <w:rPr>
+          <w:rStyle w:val="sectiontext"/>
+        </w:rPr>
+        <w:t xml:space="preserve">The general principle for determining the acceleration is, if an object is slowing down, then its acceleration is in the opposite direction of its motion. This </w:t>
+      </w:r>
+      <w:r>
+        <w:rPr>
+          <w:rStyle w:val="red"/>
+        </w:rPr>
+        <w:t>general principle</w:t>
+      </w:r>
+      <w:r>
+        <w:rPr>
+          <w:rStyle w:val="sectiontext"/>
+        </w:rPr>
+        <w:t xml:space="preserve"> can be applied to determine </w:t>
+      </w:r>
+      <w:bookmarkStart w:id="5" w:name="_GoBack"/>
+      <w:bookmarkEnd w:id="5"/>
+      <w:r>
+        <w:rPr>
+          <w:rStyle w:val="sectiontext"/>
+        </w:rPr>
+        <w:t>whether the sign of the acceleration of an object is positive or negative, right or left, up or down, etc.</w:t>
+      </w:r>
+    </w:p>
+    <w:p>
+      <w:pPr>
+        <w:pStyle w:val="Heading1"/>
+        <w:rPr>
+          <w:rFonts w:eastAsia="Times New Roman"/>
+          <w:color w:val="auto"/>
+          <w:sz w:val="26"/>
+          <w:szCs w:val="26"/>
+          <w:lang w:val="en-US"/>
+        </w:rPr>
+      </w:pPr>
+      <w:r>
+        <w:rPr>
+          <w:rFonts w:eastAsia="Times New Roman"/>
+          <w:color w:val="auto"/>
+          <w:sz w:val="26"/>
+          <w:szCs w:val="26"/>
+          <w:lang w:val="en-US"/>
+        </w:rPr>
+        <w:t>2.4 Parametric</w:t>
+      </w:r>
+    </w:p>
+    <w:p>
+      <w:pPr>
+        <w:rPr>
+          <w:rFonts w:ascii="Times New Roman" w:eastAsia="Times New Roman" w:hAnsi="Times New Roman" w:cs="Times New Roman"/>
+          <w:sz w:val="24"/>
+          <w:szCs w:val="24"/>
+          <w:lang w:val="en-US"/>
+        </w:rPr>
+      </w:pPr>
+      <w:r>
+        <w:rPr>
+          <w:lang w:val="en-US"/>
+        </w:rPr>
+        <w:tab/>
+      </w:r>
+      <w:r>
+        <w:rPr>
+          <w:rFonts w:ascii="Times New Roman" w:eastAsia="Times New Roman" w:hAnsi="Times New Roman" w:cs="Times New Roman"/>
+          <w:sz w:val="24"/>
+          <w:szCs w:val="24"/>
+          <w:lang w:val="en-US"/>
+        </w:rPr>
+        <w:t>A curve in the plane is said to be parameterized if the set of coordinates on the curve, (</w:t>
+      </w:r>
+      <w:proofErr w:type="spellStart"/>
+      <w:proofErr w:type="gramStart"/>
+      <w:r>
+        <w:rPr>
+          <w:rFonts w:ascii="Times New Roman" w:eastAsia="Times New Roman" w:hAnsi="Times New Roman" w:cs="Times New Roman"/>
+          <w:i/>
+          <w:iCs/>
+          <w:sz w:val="24"/>
+          <w:szCs w:val="24"/>
+          <w:lang w:val="en-US"/>
+        </w:rPr>
+        <w:t>x</w:t>
+      </w:r>
+      <w:r>
+        <w:rPr>
+          <w:rFonts w:ascii="Times New Roman" w:eastAsia="Times New Roman" w:hAnsi="Times New Roman" w:cs="Times New Roman"/>
+          <w:sz w:val="24"/>
+          <w:szCs w:val="24"/>
+          <w:lang w:val="en-US"/>
+        </w:rPr>
+        <w:t>,</w:t>
+      </w:r>
+      <w:r>
+        <w:rPr>
+          <w:rFonts w:ascii="Times New Roman" w:eastAsia="Times New Roman" w:hAnsi="Times New Roman" w:cs="Times New Roman"/>
+          <w:i/>
+          <w:iCs/>
+          <w:sz w:val="24"/>
+          <w:szCs w:val="24"/>
+          <w:lang w:val="en-US"/>
+        </w:rPr>
+        <w:t>y</w:t>
+      </w:r>
+      <w:proofErr w:type="spellEnd"/>
+      <w:proofErr w:type="gramEnd"/>
+      <w:r>
+        <w:rPr>
+          <w:rFonts w:ascii="Times New Roman" w:eastAsia="Times New Roman" w:hAnsi="Times New Roman" w:cs="Times New Roman"/>
+          <w:sz w:val="24"/>
+          <w:szCs w:val="24"/>
+          <w:lang w:val="en-US"/>
+        </w:rPr>
+        <w:t xml:space="preserve">), are represented as functions of a variable </w:t>
+      </w:r>
+      <w:r>
+        <w:rPr>
+          <w:rFonts w:ascii="Times New Roman" w:eastAsia="Times New Roman" w:hAnsi="Times New Roman" w:cs="Times New Roman"/>
+          <w:i/>
+          <w:iCs/>
+          <w:sz w:val="24"/>
+          <w:szCs w:val="24"/>
+          <w:lang w:val="en-US"/>
+        </w:rPr>
+        <w:t>t</w:t>
+      </w:r>
+      <w:r>
+        <w:rPr>
+          <w:rFonts w:ascii="Times New Roman" w:eastAsia="Times New Roman" w:hAnsi="Times New Roman" w:cs="Times New Roman"/>
+          <w:sz w:val="24"/>
+          <w:szCs w:val="24"/>
+          <w:lang w:val="en-US"/>
+        </w:rPr>
+        <w:t xml:space="preserve">. Namely, </w:t>
+      </w:r>
+    </w:p>
+    <w:p>
+      <w:pPr>
+        <w:spacing w:after="0" w:line="240" w:lineRule="auto"/>
+        <w:jc w:val="center"/>
+        <w:rPr>
+          <w:rFonts w:ascii="Times New Roman" w:eastAsia="Times New Roman" w:hAnsi="Times New Roman" w:cs="Times New Roman"/>
+          <w:sz w:val="36"/>
+          <w:szCs w:val="36"/>
+          <w:lang w:val="en-US"/>
+        </w:rPr>
+      </w:pPr>
+      <w:r>
+        <w:rPr>
+          <w:rFonts w:ascii="Times New Roman" w:eastAsia="Times New Roman" w:hAnsi="Times New Roman" w:cs="Times New Roman"/>
+          <w:i/>
+          <w:iCs/>
+          <w:sz w:val="36"/>
+          <w:szCs w:val="36"/>
+          <w:lang w:val="en-US"/>
+        </w:rPr>
+        <w:t>x</w:t>
+      </w:r>
+      <w:r>
+        <w:rPr>
+          <w:rFonts w:ascii="Times New Roman" w:eastAsia="Times New Roman" w:hAnsi="Times New Roman" w:cs="Times New Roman"/>
+          <w:sz w:val="36"/>
+          <w:szCs w:val="36"/>
+          <w:lang w:val="en-US"/>
+        </w:rPr>
+        <w:t xml:space="preserve"> = f(</w:t>
+      </w:r>
+      <w:r>
+        <w:rPr>
+          <w:rFonts w:ascii="Times New Roman" w:eastAsia="Times New Roman" w:hAnsi="Times New Roman" w:cs="Times New Roman"/>
+          <w:i/>
+          <w:iCs/>
+          <w:sz w:val="36"/>
+          <w:szCs w:val="36"/>
+          <w:lang w:val="en-US"/>
+        </w:rPr>
+        <w:t>t</w:t>
+      </w:r>
+      <w:r>
+        <w:rPr>
+          <w:rFonts w:ascii="Times New Roman" w:eastAsia="Times New Roman" w:hAnsi="Times New Roman" w:cs="Times New Roman"/>
+          <w:sz w:val="36"/>
+          <w:szCs w:val="36"/>
+          <w:lang w:val="en-US"/>
+        </w:rPr>
+        <w:t>), </w:t>
+      </w:r>
+      <w:r>
+        <w:rPr>
+          <w:rFonts w:ascii="Times New Roman" w:eastAsia="Times New Roman" w:hAnsi="Times New Roman" w:cs="Times New Roman"/>
+          <w:i/>
+          <w:iCs/>
+          <w:sz w:val="36"/>
+          <w:szCs w:val="36"/>
+          <w:lang w:val="en-US"/>
+        </w:rPr>
+        <w:t>y</w:t>
+      </w:r>
+      <w:r>
+        <w:rPr>
+          <w:rFonts w:ascii="Times New Roman" w:eastAsia="Times New Roman" w:hAnsi="Times New Roman" w:cs="Times New Roman"/>
+          <w:sz w:val="36"/>
+          <w:szCs w:val="36"/>
+          <w:lang w:val="en-US"/>
+        </w:rPr>
+        <w:t xml:space="preserve"> = g(</w:t>
+      </w:r>
+      <w:r>
+        <w:rPr>
+          <w:rFonts w:ascii="Times New Roman" w:eastAsia="Times New Roman" w:hAnsi="Times New Roman" w:cs="Times New Roman"/>
+          <w:i/>
+          <w:iCs/>
+          <w:sz w:val="36"/>
+          <w:szCs w:val="36"/>
+          <w:lang w:val="en-US"/>
+        </w:rPr>
+        <w:t>t</w:t>
+      </w:r>
+      <w:r>
+        <w:rPr>
+          <w:rFonts w:ascii="Times New Roman" w:eastAsia="Times New Roman" w:hAnsi="Times New Roman" w:cs="Times New Roman"/>
+          <w:sz w:val="36"/>
+          <w:szCs w:val="36"/>
+          <w:lang w:val="en-US"/>
+        </w:rPr>
+        <w:t>) </w:t>
+      </w:r>
+      <w:r>
+        <w:rPr>
+          <w:rFonts w:ascii="Times New Roman" w:eastAsia="Times New Roman" w:hAnsi="Times New Roman" w:cs="Times New Roman"/>
+          <w:i/>
+          <w:iCs/>
+          <w:sz w:val="36"/>
+          <w:szCs w:val="36"/>
+          <w:lang w:val="en-US"/>
+        </w:rPr>
+        <w:t>t</w:t>
+      </w:r>
+      <m:oMath>
+        <m:r>
+          <w:rPr>
+            <w:rFonts w:ascii="Cambria Math" w:eastAsia="Times New Roman" w:hAnsi="Cambria Math" w:cs="Times New Roman"/>
+            <w:sz w:val="36"/>
+            <w:szCs w:val="36"/>
+            <w:lang w:val="en-US"/>
+          </w:rPr>
+          <m:t>∈</m:t>
         </m:r>
       </m:oMath>
+      <w:r>
+        <w:rPr>
+          <w:rFonts w:ascii="Times New Roman" w:eastAsia="Times New Roman" w:hAnsi="Times New Roman" w:cs="Times New Roman"/>
+          <w:sz w:val="36"/>
+          <w:szCs w:val="36"/>
+          <w:lang w:val="en-US"/>
+        </w:rPr>
+        <w:t xml:space="preserve">D. </w:t>
+      </w:r>
     </w:p>
+    <w:p>
+      <w:pPr>
+        <w:spacing w:after="0" w:line="240" w:lineRule="auto"/>
+        <w:jc w:val="center"/>
+        <w:rPr>
+          <w:rFonts w:ascii="Times New Roman" w:eastAsia="Times New Roman" w:hAnsi="Times New Roman" w:cs="Times New Roman"/>
+          <w:sz w:val="36"/>
+          <w:szCs w:val="36"/>
+          <w:lang w:val="en-US"/>
+        </w:rPr>
+      </w:pPr>
+    </w:p>
+    <w:p>
+      <w:pPr>
+        <w:rPr>
+          <w:lang w:val="en-US"/>
+        </w:rPr>
+      </w:pPr>
+      <w:r>
+        <w:rPr>
+          <w:rFonts w:ascii="Times New Roman" w:eastAsia="Times New Roman" w:hAnsi="Times New Roman" w:cs="Times New Roman"/>
+          <w:sz w:val="24"/>
+          <w:szCs w:val="24"/>
+          <w:lang w:val="en-US"/>
+        </w:rPr>
+        <w:t xml:space="preserve">where D is a set of real numbers. The variable </w:t>
+      </w:r>
+      <w:r>
+        <w:rPr>
+          <w:rFonts w:ascii="Times New Roman" w:eastAsia="Times New Roman" w:hAnsi="Times New Roman" w:cs="Times New Roman"/>
+          <w:i/>
+          <w:iCs/>
+          <w:sz w:val="24"/>
+          <w:szCs w:val="24"/>
+          <w:lang w:val="en-US"/>
+        </w:rPr>
+        <w:t>t</w:t>
+      </w:r>
+      <w:r>
+        <w:rPr>
+          <w:rFonts w:ascii="Times New Roman" w:eastAsia="Times New Roman" w:hAnsi="Times New Roman" w:cs="Times New Roman"/>
+          <w:sz w:val="24"/>
+          <w:szCs w:val="24"/>
+          <w:lang w:val="en-US"/>
+        </w:rPr>
+        <w:t xml:space="preserve"> is called a </w:t>
+      </w:r>
+      <w:r>
+        <w:rPr>
+          <w:rFonts w:ascii="Times New Roman" w:eastAsia="Times New Roman" w:hAnsi="Times New Roman" w:cs="Times New Roman"/>
+          <w:sz w:val="24"/>
+          <w:szCs w:val="24"/>
+          <w:lang w:val="en-US"/>
+        </w:rPr>
+        <w:t>parameter</w:t>
+      </w:r>
+      <w:r>
+        <w:rPr>
+          <w:rFonts w:ascii="Times New Roman" w:eastAsia="Times New Roman" w:hAnsi="Times New Roman" w:cs="Times New Roman"/>
+          <w:sz w:val="24"/>
+          <w:szCs w:val="24"/>
+          <w:lang w:val="en-US"/>
+        </w:rPr>
+        <w:t xml:space="preserve"> and the relations between </w:t>
+      </w:r>
+      <w:r>
+        <w:rPr>
+          <w:rFonts w:ascii="Times New Roman" w:eastAsia="Times New Roman" w:hAnsi="Times New Roman" w:cs="Times New Roman"/>
+          <w:i/>
+          <w:iCs/>
+          <w:sz w:val="24"/>
+          <w:szCs w:val="24"/>
+          <w:lang w:val="en-US"/>
+        </w:rPr>
+        <w:t>x</w:t>
+      </w:r>
+      <w:r>
+        <w:rPr>
+          <w:rFonts w:ascii="Times New Roman" w:eastAsia="Times New Roman" w:hAnsi="Times New Roman" w:cs="Times New Roman"/>
+          <w:sz w:val="24"/>
+          <w:szCs w:val="24"/>
+          <w:lang w:val="en-US"/>
+        </w:rPr>
+        <w:t xml:space="preserve">, </w:t>
+      </w:r>
+      <w:r>
+        <w:rPr>
+          <w:rFonts w:ascii="Times New Roman" w:eastAsia="Times New Roman" w:hAnsi="Times New Roman" w:cs="Times New Roman"/>
+          <w:i/>
+          <w:iCs/>
+          <w:sz w:val="24"/>
+          <w:szCs w:val="24"/>
+          <w:lang w:val="en-US"/>
+        </w:rPr>
+        <w:t>y</w:t>
+      </w:r>
+      <w:r>
+        <w:rPr>
+          <w:rFonts w:ascii="Times New Roman" w:eastAsia="Times New Roman" w:hAnsi="Times New Roman" w:cs="Times New Roman"/>
+          <w:sz w:val="24"/>
+          <w:szCs w:val="24"/>
+          <w:lang w:val="en-US"/>
+        </w:rPr>
+        <w:t xml:space="preserve"> and </w:t>
+      </w:r>
+      <w:r>
+        <w:rPr>
+          <w:rFonts w:ascii="Times New Roman" w:eastAsia="Times New Roman" w:hAnsi="Times New Roman" w:cs="Times New Roman"/>
+          <w:i/>
+          <w:iCs/>
+          <w:sz w:val="24"/>
+          <w:szCs w:val="24"/>
+          <w:lang w:val="en-US"/>
+        </w:rPr>
+        <w:t>t</w:t>
+      </w:r>
+      <w:r>
+        <w:rPr>
+          <w:rFonts w:ascii="Times New Roman" w:eastAsia="Times New Roman" w:hAnsi="Times New Roman" w:cs="Times New Roman"/>
+          <w:sz w:val="24"/>
+          <w:szCs w:val="24"/>
+          <w:lang w:val="en-US"/>
+        </w:rPr>
+        <w:t xml:space="preserve"> are called </w:t>
+      </w:r>
+      <w:r>
+        <w:rPr>
+          <w:rFonts w:ascii="Times New Roman" w:eastAsia="Times New Roman" w:hAnsi="Times New Roman" w:cs="Times New Roman"/>
+          <w:sz w:val="24"/>
+          <w:szCs w:val="24"/>
+          <w:lang w:val="en-US"/>
+        </w:rPr>
+        <w:t>parametric equations</w:t>
+      </w:r>
+      <w:r>
+        <w:rPr>
+          <w:rFonts w:ascii="Times New Roman" w:eastAsia="Times New Roman" w:hAnsi="Times New Roman" w:cs="Times New Roman"/>
+          <w:sz w:val="24"/>
+          <w:szCs w:val="24"/>
+          <w:lang w:val="en-US"/>
+        </w:rPr>
+        <w:t xml:space="preserve">. The set D is called the domain of f and g and it is the set of values </w:t>
+      </w:r>
+      <w:r>
+        <w:rPr>
+          <w:rFonts w:ascii="Times New Roman" w:eastAsia="Times New Roman" w:hAnsi="Times New Roman" w:cs="Times New Roman"/>
+          <w:i/>
+          <w:iCs/>
+          <w:sz w:val="24"/>
+          <w:szCs w:val="24"/>
+          <w:lang w:val="en-US"/>
+        </w:rPr>
+        <w:t>t</w:t>
+      </w:r>
+      <w:r>
+        <w:rPr>
+          <w:rFonts w:ascii="Times New Roman" w:eastAsia="Times New Roman" w:hAnsi="Times New Roman" w:cs="Times New Roman"/>
+          <w:sz w:val="24"/>
+          <w:szCs w:val="24"/>
+          <w:lang w:val="en-US"/>
+        </w:rPr>
+        <w:t xml:space="preserve"> takes.</w:t>
+      </w:r>
+    </w:p>
+    <w:bookmarkEnd w:id="4"/>
+    <w:p/>
     <w:p>
       <w:pPr>
         <w:pStyle w:val="NormalWeb"/>
@@ -3444,8 +4451,6 @@
           <w:lang w:val="id-ID"/>
         </w:rPr>
       </w:pPr>
-      <w:bookmarkStart w:id="3" w:name="_GoBack"/>
-      <w:bookmarkEnd w:id="3"/>
     </w:p>
     <w:p>
       <w:pPr>
@@ -3461,16 +4466,15 @@
           <w:lang w:val="id-ID"/>
         </w:rPr>
       </w:pPr>
-      <w:bookmarkStart w:id="4" w:name="_Toc499062472"/>
+      <w:bookmarkStart w:id="6" w:name="_Toc499062472"/>
       <w:r>
         <w:rPr>
           <w:color w:val="auto"/>
           <w:lang w:val="id-ID"/>
         </w:rPr>
-        <w:lastRenderedPageBreak/>
         <w:t>Implementation</w:t>
       </w:r>
-      <w:bookmarkEnd w:id="4"/>
+      <w:bookmarkEnd w:id="6"/>
     </w:p>
     <w:p>
       <w:pPr>
@@ -3492,7 +4496,7 @@
         </w:rPr>
         <w:t xml:space="preserve"> </w:t>
       </w:r>
-      <w:bookmarkStart w:id="5" w:name="_Toc499062473"/>
+      <w:bookmarkStart w:id="7" w:name="_Toc499062473"/>
       <w:r>
         <w:rPr>
           <w:color w:val="auto"/>
@@ -3500,7 +4504,7 @@
         </w:rPr>
         <w:t>Main Interface of the Application</w:t>
       </w:r>
-      <w:bookmarkEnd w:id="5"/>
+      <w:bookmarkEnd w:id="7"/>
     </w:p>
     <w:p>
       <w:pPr>
@@ -3522,7 +4526,7 @@
         </w:rPr>
         <w:t xml:space="preserve"> </w:t>
       </w:r>
-      <w:bookmarkStart w:id="6" w:name="_Toc499062474"/>
+      <w:bookmarkStart w:id="8" w:name="_Toc499062474"/>
       <w:r>
         <w:rPr>
           <w:color w:val="auto"/>
@@ -3530,7 +4534,7 @@
         </w:rPr>
         <w:t>Features of the Applicaton</w:t>
       </w:r>
-      <w:bookmarkEnd w:id="6"/>
+      <w:bookmarkEnd w:id="8"/>
     </w:p>
     <w:p>
       <w:pPr>
@@ -3546,7 +4550,7 @@
           <w:lang w:val="id-ID"/>
         </w:rPr>
       </w:pPr>
-      <w:bookmarkStart w:id="7" w:name="_Toc499062475"/>
+      <w:bookmarkStart w:id="9" w:name="_Toc499062475"/>
       <w:r>
         <w:rPr>
           <w:color w:val="auto"/>
@@ -3561,7 +4565,7 @@
         </w:rPr>
         <w:t>esign</w:t>
       </w:r>
-      <w:bookmarkEnd w:id="7"/>
+      <w:bookmarkEnd w:id="9"/>
     </w:p>
     <w:p>
       <w:pPr>
@@ -3583,7 +4587,7 @@
         </w:rPr>
         <w:t xml:space="preserve"> </w:t>
       </w:r>
-      <w:bookmarkStart w:id="8" w:name="_Toc499062476"/>
+      <w:bookmarkStart w:id="10" w:name="_Toc499062476"/>
       <w:r>
         <w:rPr>
           <w:color w:val="auto"/>
@@ -3591,7 +4595,7 @@
         </w:rPr>
         <w:t>Representation of the Car in the Application</w:t>
       </w:r>
-      <w:bookmarkEnd w:id="8"/>
+      <w:bookmarkEnd w:id="10"/>
     </w:p>
     <w:p>
       <w:pPr>
@@ -3613,7 +4617,7 @@
         </w:rPr>
         <w:t xml:space="preserve"> </w:t>
       </w:r>
-      <w:bookmarkStart w:id="9" w:name="_Toc499062477"/>
+      <w:bookmarkStart w:id="11" w:name="_Toc499062477"/>
       <w:r>
         <w:rPr>
           <w:color w:val="auto"/>
@@ -3621,7 +4625,7 @@
         </w:rPr>
         <w:t>Representation of the Waypoints in the Application</w:t>
       </w:r>
-      <w:bookmarkEnd w:id="9"/>
+      <w:bookmarkEnd w:id="11"/>
     </w:p>
     <w:p>
       <w:pPr>
@@ -3643,7 +4647,7 @@
         </w:rPr>
         <w:t xml:space="preserve"> </w:t>
       </w:r>
-      <w:bookmarkStart w:id="10" w:name="_Toc499062478"/>
+      <w:bookmarkStart w:id="12" w:name="_Toc499062478"/>
       <w:r>
         <w:rPr>
           <w:color w:val="auto"/>
@@ -3651,7 +4655,7 @@
         </w:rPr>
         <w:t>Next Waypoint Direction Algorithm</w:t>
       </w:r>
-      <w:bookmarkEnd w:id="10"/>
+      <w:bookmarkEnd w:id="12"/>
     </w:p>
     <w:p>
       <w:pPr>
@@ -3673,7 +4677,7 @@
         </w:rPr>
         <w:t xml:space="preserve"> </w:t>
       </w:r>
-      <w:bookmarkStart w:id="11" w:name="_Toc499062479"/>
+      <w:bookmarkStart w:id="13" w:name="_Toc499062479"/>
       <w:r>
         <w:rPr>
           <w:color w:val="auto"/>
@@ -3681,7 +4685,7 @@
         </w:rPr>
         <w:t>Waypoint Collision Detection Algorithm</w:t>
       </w:r>
-      <w:bookmarkEnd w:id="11"/>
+      <w:bookmarkEnd w:id="13"/>
     </w:p>
     <w:p>
       <w:pPr>
@@ -3703,7 +4707,7 @@
         </w:rPr>
         <w:t xml:space="preserve"> </w:t>
       </w:r>
-      <w:bookmarkStart w:id="12" w:name="_Toc499062480"/>
+      <w:bookmarkStart w:id="14" w:name="_Toc499062480"/>
       <w:r>
         <w:rPr>
           <w:color w:val="auto"/>
@@ -3711,7 +4715,7 @@
         </w:rPr>
         <w:t>Car Acceleration and Deceleration Algorithm</w:t>
       </w:r>
-      <w:bookmarkEnd w:id="12"/>
+      <w:bookmarkEnd w:id="14"/>
     </w:p>
     <w:p>
       <w:pPr>
@@ -3727,7 +4731,7 @@
           <w:lang w:val="id-ID"/>
         </w:rPr>
       </w:pPr>
-      <w:bookmarkStart w:id="13" w:name="_Toc499062481"/>
+      <w:bookmarkStart w:id="15" w:name="_Toc499062481"/>
       <w:r>
         <w:rPr>
           <w:color w:val="auto"/>
@@ -3735,7 +4739,7 @@
         </w:rPr>
         <w:t>Evaluation</w:t>
       </w:r>
-      <w:bookmarkEnd w:id="13"/>
+      <w:bookmarkEnd w:id="15"/>
     </w:p>
     <w:p>
       <w:pPr>
@@ -3757,7 +4761,7 @@
         </w:rPr>
         <w:t xml:space="preserve"> </w:t>
       </w:r>
-      <w:bookmarkStart w:id="14" w:name="_Toc499062482"/>
+      <w:bookmarkStart w:id="16" w:name="_Toc499062482"/>
       <w:r>
         <w:rPr>
           <w:color w:val="auto"/>
@@ -3772,7 +4776,7 @@
         </w:rPr>
         <w:t>oints</w:t>
       </w:r>
-      <w:bookmarkEnd w:id="14"/>
+      <w:bookmarkEnd w:id="16"/>
     </w:p>
     <w:p>
       <w:pPr>
@@ -3794,7 +4798,7 @@
         </w:rPr>
         <w:t xml:space="preserve"> </w:t>
       </w:r>
-      <w:bookmarkStart w:id="15" w:name="_Toc499062483"/>
+      <w:bookmarkStart w:id="17" w:name="_Toc499062483"/>
       <w:r>
         <w:rPr>
           <w:color w:val="auto"/>
@@ -3851,7 +4855,7 @@
         </w:rPr>
         <w:t>the Final Waypoint</w:t>
       </w:r>
-      <w:bookmarkEnd w:id="15"/>
+      <w:bookmarkEnd w:id="17"/>
     </w:p>
     <w:p>
       <w:pPr>
@@ -3873,7 +4877,7 @@
         </w:rPr>
         <w:t xml:space="preserve"> </w:t>
       </w:r>
-      <w:bookmarkStart w:id="16" w:name="_Toc499062484"/>
+      <w:bookmarkStart w:id="18" w:name="_Toc499062484"/>
       <w:r>
         <w:rPr>
           <w:color w:val="auto"/>
@@ -3895,7 +4899,7 @@
         </w:rPr>
         <w:t>and Making It Move Again</w:t>
       </w:r>
-      <w:bookmarkEnd w:id="16"/>
+      <w:bookmarkEnd w:id="18"/>
     </w:p>
     <w:p>
       <w:pPr>
@@ -3917,7 +4921,7 @@
         </w:rPr>
         <w:t xml:space="preserve"> </w:t>
       </w:r>
-      <w:bookmarkStart w:id="17" w:name="_Toc499062485"/>
+      <w:bookmarkStart w:id="19" w:name="_Toc499062485"/>
       <w:r>
         <w:rPr>
           <w:color w:val="auto"/>
@@ -3925,7 +4929,7 @@
         </w:rPr>
         <w:t>Setting a Low Torque Value for the Car and Making It Move</w:t>
       </w:r>
-      <w:bookmarkEnd w:id="17"/>
+      <w:bookmarkEnd w:id="19"/>
     </w:p>
     <w:p>
       <w:pPr>
@@ -3947,7 +4951,7 @@
         </w:rPr>
         <w:t xml:space="preserve"> </w:t>
       </w:r>
-      <w:bookmarkStart w:id="18" w:name="_Toc499062486"/>
+      <w:bookmarkStart w:id="20" w:name="_Toc499062486"/>
       <w:r>
         <w:rPr>
           <w:color w:val="auto"/>
@@ -3969,7 +4973,7 @@
         </w:rPr>
         <w:t xml:space="preserve"> Value for the Car and Making It Move</w:t>
       </w:r>
-      <w:bookmarkEnd w:id="18"/>
+      <w:bookmarkEnd w:id="20"/>
     </w:p>
     <w:p>
       <w:pPr>
@@ -3991,7 +4995,7 @@
         </w:rPr>
         <w:t xml:space="preserve"> </w:t>
       </w:r>
-      <w:bookmarkStart w:id="19" w:name="_Toc499062487"/>
+      <w:bookmarkStart w:id="21" w:name="_Toc499062487"/>
       <w:r>
         <w:rPr>
           <w:color w:val="auto"/>
@@ -3999,7 +5003,7 @@
         </w:rPr>
         <w:t>Increasing the Car’s Acceleration</w:t>
       </w:r>
-      <w:bookmarkEnd w:id="19"/>
+      <w:bookmarkEnd w:id="21"/>
     </w:p>
     <w:p>
       <w:pPr>
@@ -4015,7 +5019,7 @@
           <w:lang w:val="id-ID"/>
         </w:rPr>
       </w:pPr>
-      <w:bookmarkStart w:id="20" w:name="_Toc499062488"/>
+      <w:bookmarkStart w:id="22" w:name="_Toc499062488"/>
       <w:r>
         <w:rPr>
           <w:color w:val="auto"/>
@@ -4023,7 +5027,7 @@
         </w:rPr>
         <w:t>Work Log</w:t>
       </w:r>
-      <w:bookmarkEnd w:id="20"/>
+      <w:bookmarkEnd w:id="22"/>
     </w:p>
     <w:p>
       <w:pPr>
@@ -4043,7 +5047,7 @@
         </w:rPr>
         <w:t xml:space="preserve"> </w:t>
       </w:r>
-      <w:hyperlink r:id="rId10" w:history="1">
+      <w:hyperlink r:id="rId14" w:history="1">
         <w:r>
           <w:rPr>
             <w:rStyle w:val="Hyperlink"/>
@@ -4776,15 +5780,16 @@
           <w:lang w:val="id-ID"/>
         </w:rPr>
       </w:pPr>
-      <w:bookmarkStart w:id="21" w:name="_Toc499062489"/>
+      <w:bookmarkStart w:id="23" w:name="_Toc499062489"/>
       <w:r>
         <w:rPr>
           <w:color w:val="auto"/>
           <w:lang w:val="id-ID"/>
         </w:rPr>
+        <w:lastRenderedPageBreak/>
         <w:t>Conclusion and Remarks</w:t>
       </w:r>
-      <w:bookmarkEnd w:id="21"/>
+      <w:bookmarkEnd w:id="23"/>
     </w:p>
     <w:p>
       <w:pPr>
@@ -5749,6 +6754,155 @@
       <w:pPr>
         <w:ind w:left="6540" w:hanging="180"/>
       </w:pPr>
+    </w:lvl>
+  </w:abstractNum>
+  <w:abstractNum w:abstractNumId="10" w15:restartNumberingAfterBreak="0">
+    <w:nsid w:val="7A682802"/>
+    <w:multiLevelType w:val="multilevel"/>
+    <w:tmpl w:val="00CAB0AC"/>
+    <w:lvl w:ilvl="0">
+      <w:start w:val="1"/>
+      <w:numFmt w:val="bullet"/>
+      <w:lvlText w:val=""/>
+      <w:lvlJc w:val="left"/>
+      <w:pPr>
+        <w:tabs>
+          <w:tab w:val="num" w:pos="720"/>
+        </w:tabs>
+        <w:ind w:left="720" w:hanging="360"/>
+      </w:pPr>
+      <w:rPr>
+        <w:rFonts w:ascii="Symbol" w:hAnsi="Symbol" w:hint="default"/>
+        <w:sz w:val="20"/>
+      </w:rPr>
+    </w:lvl>
+    <w:lvl w:ilvl="1" w:tentative="1">
+      <w:start w:val="1"/>
+      <w:numFmt w:val="bullet"/>
+      <w:lvlText w:val="o"/>
+      <w:lvlJc w:val="left"/>
+      <w:pPr>
+        <w:tabs>
+          <w:tab w:val="num" w:pos="1440"/>
+        </w:tabs>
+        <w:ind w:left="1440" w:hanging="360"/>
+      </w:pPr>
+      <w:rPr>
+        <w:rFonts w:ascii="Courier New" w:hAnsi="Courier New" w:hint="default"/>
+        <w:sz w:val="20"/>
+      </w:rPr>
+    </w:lvl>
+    <w:lvl w:ilvl="2" w:tentative="1">
+      <w:start w:val="1"/>
+      <w:numFmt w:val="bullet"/>
+      <w:lvlText w:val=""/>
+      <w:lvlJc w:val="left"/>
+      <w:pPr>
+        <w:tabs>
+          <w:tab w:val="num" w:pos="2160"/>
+        </w:tabs>
+        <w:ind w:left="2160" w:hanging="360"/>
+      </w:pPr>
+      <w:rPr>
+        <w:rFonts w:ascii="Wingdings" w:hAnsi="Wingdings" w:hint="default"/>
+        <w:sz w:val="20"/>
+      </w:rPr>
+    </w:lvl>
+    <w:lvl w:ilvl="3" w:tentative="1">
+      <w:start w:val="1"/>
+      <w:numFmt w:val="bullet"/>
+      <w:lvlText w:val=""/>
+      <w:lvlJc w:val="left"/>
+      <w:pPr>
+        <w:tabs>
+          <w:tab w:val="num" w:pos="2880"/>
+        </w:tabs>
+        <w:ind w:left="2880" w:hanging="360"/>
+      </w:pPr>
+      <w:rPr>
+        <w:rFonts w:ascii="Wingdings" w:hAnsi="Wingdings" w:hint="default"/>
+        <w:sz w:val="20"/>
+      </w:rPr>
+    </w:lvl>
+    <w:lvl w:ilvl="4" w:tentative="1">
+      <w:start w:val="1"/>
+      <w:numFmt w:val="bullet"/>
+      <w:lvlText w:val=""/>
+      <w:lvlJc w:val="left"/>
+      <w:pPr>
+        <w:tabs>
+          <w:tab w:val="num" w:pos="3600"/>
+        </w:tabs>
+        <w:ind w:left="3600" w:hanging="360"/>
+      </w:pPr>
+      <w:rPr>
+        <w:rFonts w:ascii="Wingdings" w:hAnsi="Wingdings" w:hint="default"/>
+        <w:sz w:val="20"/>
+      </w:rPr>
+    </w:lvl>
+    <w:lvl w:ilvl="5" w:tentative="1">
+      <w:start w:val="1"/>
+      <w:numFmt w:val="bullet"/>
+      <w:lvlText w:val=""/>
+      <w:lvlJc w:val="left"/>
+      <w:pPr>
+        <w:tabs>
+          <w:tab w:val="num" w:pos="4320"/>
+        </w:tabs>
+        <w:ind w:left="4320" w:hanging="360"/>
+      </w:pPr>
+      <w:rPr>
+        <w:rFonts w:ascii="Wingdings" w:hAnsi="Wingdings" w:hint="default"/>
+        <w:sz w:val="20"/>
+      </w:rPr>
+    </w:lvl>
+    <w:lvl w:ilvl="6" w:tentative="1">
+      <w:start w:val="1"/>
+      <w:numFmt w:val="bullet"/>
+      <w:lvlText w:val=""/>
+      <w:lvlJc w:val="left"/>
+      <w:pPr>
+        <w:tabs>
+          <w:tab w:val="num" w:pos="5040"/>
+        </w:tabs>
+        <w:ind w:left="5040" w:hanging="360"/>
+      </w:pPr>
+      <w:rPr>
+        <w:rFonts w:ascii="Wingdings" w:hAnsi="Wingdings" w:hint="default"/>
+        <w:sz w:val="20"/>
+      </w:rPr>
+    </w:lvl>
+    <w:lvl w:ilvl="7" w:tentative="1">
+      <w:start w:val="1"/>
+      <w:numFmt w:val="bullet"/>
+      <w:lvlText w:val=""/>
+      <w:lvlJc w:val="left"/>
+      <w:pPr>
+        <w:tabs>
+          <w:tab w:val="num" w:pos="5760"/>
+        </w:tabs>
+        <w:ind w:left="5760" w:hanging="360"/>
+      </w:pPr>
+      <w:rPr>
+        <w:rFonts w:ascii="Wingdings" w:hAnsi="Wingdings" w:hint="default"/>
+        <w:sz w:val="20"/>
+      </w:rPr>
+    </w:lvl>
+    <w:lvl w:ilvl="8" w:tentative="1">
+      <w:start w:val="1"/>
+      <w:numFmt w:val="bullet"/>
+      <w:lvlText w:val=""/>
+      <w:lvlJc w:val="left"/>
+      <w:pPr>
+        <w:tabs>
+          <w:tab w:val="num" w:pos="6480"/>
+        </w:tabs>
+        <w:ind w:left="6480" w:hanging="360"/>
+      </w:pPr>
+      <w:rPr>
+        <w:rFonts w:ascii="Wingdings" w:hAnsi="Wingdings" w:hint="default"/>
+        <w:sz w:val="20"/>
+      </w:rPr>
     </w:lvl>
   </w:abstractNum>
   <w:num w:numId="1">
@@ -5780,6 +6934,9 @@
   </w:num>
   <w:num w:numId="10">
     <w:abstractNumId w:val="9"/>
+  </w:num>
+  <w:num w:numId="11">
+    <w:abstractNumId w:val="10"/>
   </w:num>
 </w:numbering>
 </file>
@@ -6484,6 +7641,21 @@
     <w:basedOn w:val="DefaultParagraphFont"/>
     <w:rsid w:val="00D1713B"/>
   </w:style>
+  <w:style w:type="character" w:styleId="PlaceholderText">
+    <w:name w:val="Placeholder Text"/>
+    <w:basedOn w:val="DefaultParagraphFont"/>
+    <w:uiPriority w:val="99"/>
+    <w:semiHidden/>
+    <w:rsid w:val="00AD0BCA"/>
+    <w:rPr>
+      <w:color w:val="808080"/>
+    </w:rPr>
+  </w:style>
+  <w:style w:type="character" w:customStyle="1" w:styleId="red">
+    <w:name w:val="red"/>
+    <w:basedOn w:val="DefaultParagraphFont"/>
+    <w:rsid w:val="00AD0BCA"/>
+  </w:style>
 </w:styles>
 </file>
 
@@ -6565,7 +7737,7 @@
     <w:charset w:val="00"/>
     <w:family w:val="roman"/>
     <w:pitch w:val="variable"/>
-    <w:sig w:usb0="E0002AFF" w:usb1="C0007841" w:usb2="00000009" w:usb3="00000000" w:csb0="000001FF" w:csb1="00000000"/>
+    <w:sig w:usb0="E0002EFF" w:usb1="C000785B" w:usb2="00000009" w:usb3="00000000" w:csb0="000001FF" w:csb1="00000000"/>
   </w:font>
   <w:font w:name="Symbol">
     <w:panose1 w:val="05050102010706020507"/>
@@ -6600,14 +7772,14 @@
     <w:charset w:val="00"/>
     <w:family w:val="swiss"/>
     <w:pitch w:val="variable"/>
-    <w:sig w:usb0="A0002AEF" w:usb1="4000207B" w:usb2="00000000" w:usb3="00000000" w:csb0="000001FF" w:csb1="00000000"/>
+    <w:sig w:usb0="E0002AFF" w:usb1="C000247B" w:usb2="00000009" w:usb3="00000000" w:csb0="000001FF" w:csb1="00000000"/>
   </w:font>
   <w:font w:name="Cambria Math">
     <w:panose1 w:val="02040503050406030204"/>
     <w:charset w:val="00"/>
     <w:family w:val="roman"/>
     <w:pitch w:val="variable"/>
-    <w:sig w:usb0="E00002FF" w:usb1="420024FF" w:usb2="00000000" w:usb3="00000000" w:csb0="0000019F" w:csb1="00000000"/>
+    <w:sig w:usb0="E00006FF" w:usb1="420024FF" w:usb2="02000000" w:usb3="00000000" w:csb0="0000019F" w:csb1="00000000"/>
   </w:font>
   <w:font w:name="Segoe UI">
     <w:panose1 w:val="020B0502040204020203"/>
@@ -6635,7 +7807,9 @@
   </w:compat>
   <w:rsids>
     <w:rsidRoot w:val="00DF6777"/>
+    <w:rsid w:val="00221813"/>
     <w:rsid w:val="00A74739"/>
+    <w:rsid w:val="00AF3438"/>
     <w:rsid w:val="00D53F05"/>
     <w:rsid w:val="00DF6777"/>
   </w:rsids>
@@ -7113,6 +8287,16 @@
     <w:name w:val="E2B1BFE0381648D1B119824D2536476E"/>
     <w:rsid w:val="00DF6777"/>
   </w:style>
+  <w:style w:type="character" w:styleId="PlaceholderText">
+    <w:name w:val="Placeholder Text"/>
+    <w:basedOn w:val="DefaultParagraphFont"/>
+    <w:uiPriority w:val="99"/>
+    <w:semiHidden/>
+    <w:rsid w:val="00AF3438"/>
+    <w:rPr>
+      <w:color w:val="808080"/>
+    </w:rPr>
+  </w:style>
 </w:styles>
 </file>
 
@@ -7423,7 +8607,7 @@
 </file>
 
 <file path=customXml/itemProps1.xml><?xml version="1.0" encoding="utf-8"?>
-<ds:datastoreItem xmlns:ds="http://schemas.openxmlformats.org/officeDocument/2006/customXml" ds:itemID="{35508ECE-224A-4048-B116-F22AD10D8F88}">
+<ds:datastoreItem xmlns:ds="http://schemas.openxmlformats.org/officeDocument/2006/customXml" ds:itemID="{D8837269-5590-43DA-8493-777548DBC6E0}">
   <ds:schemaRefs>
     <ds:schemaRef ds:uri="http://schemas.openxmlformats.org/officeDocument/2006/bibliography"/>
   </ds:schemaRefs>

</xml_diff>